<commit_message>
Add simple search notebook
</commit_message>
<xml_diff>
--- a/sumary.docx
+++ b/sumary.docx
@@ -17,7 +17,7 @@
     </w:p>
     <w:p>
       <w:pPr>
-        <w:pStyle w:val="ListParagraph"/>
+        <w:pStyle w:val="PargrafodaLista"/>
         <w:numPr>
           <w:ilvl w:val="0"/>
           <w:numId w:val="2"/>
@@ -27,68 +27,36 @@
         <w:t>Dicionário de variáveis não c</w:t>
       </w:r>
       <w:r>
-        <w:t xml:space="preserve">ondiz com os </w:t>
-      </w:r>
-      <w:proofErr w:type="spellStart"/>
-      <w:r>
-        <w:t>datasets</w:t>
-      </w:r>
-      <w:proofErr w:type="spellEnd"/>
-      <w:r>
-        <w:t xml:space="preserve">. Existem várias variáveis no dicionário que não são encontradas no </w:t>
-      </w:r>
-      <w:proofErr w:type="spellStart"/>
-      <w:r>
-        <w:t>dataset</w:t>
-      </w:r>
-      <w:proofErr w:type="spellEnd"/>
-      <w:r>
-        <w:t>, e algumas no caso contrário.</w:t>
-      </w:r>
-    </w:p>
-    <w:p>
-      <w:pPr>
-        <w:pStyle w:val="ListParagraph"/>
+        <w:t>ondiz com os datasets. Existem várias variáveis no dicionário que não são encontradas no dataset, e algumas no caso contrário.</w:t>
+      </w:r>
+    </w:p>
+    <w:p>
+      <w:pPr>
+        <w:pStyle w:val="PargrafodaLista"/>
         <w:numPr>
           <w:ilvl w:val="0"/>
           <w:numId w:val="2"/>
         </w:numPr>
       </w:pPr>
       <w:r>
-        <w:t xml:space="preserve">O dicionário de variáveis apresenta dicionários para vários </w:t>
-      </w:r>
-      <w:proofErr w:type="spellStart"/>
-      <w:r>
-        <w:t>datasets</w:t>
-      </w:r>
-      <w:proofErr w:type="spellEnd"/>
-      <w:r>
-        <w:t xml:space="preserve"> além dos 4 fornecidos.</w:t>
-      </w:r>
-    </w:p>
-    <w:p>
-      <w:pPr>
-        <w:pStyle w:val="ListParagraph"/>
+        <w:t>O dicionário de variáveis apresenta dicionários para vários datasets além dos 4 fornecidos.</w:t>
+      </w:r>
+    </w:p>
+    <w:p>
+      <w:pPr>
+        <w:pStyle w:val="PargrafodaLista"/>
         <w:numPr>
           <w:ilvl w:val="0"/>
           <w:numId w:val="2"/>
         </w:numPr>
       </w:pPr>
       <w:r>
-        <w:t xml:space="preserve">Nenhum </w:t>
-      </w:r>
-      <w:proofErr w:type="spellStart"/>
-      <w:r>
-        <w:t>dataset</w:t>
-      </w:r>
-      <w:proofErr w:type="spellEnd"/>
-      <w:r>
-        <w:t xml:space="preserve"> fornecido apresenta nenhum resultado.</w:t>
-      </w:r>
-    </w:p>
-    <w:p>
-      <w:pPr>
-        <w:pStyle w:val="ListParagraph"/>
+        <w:t>Nenhum dataset fornecido apresenta nenhum resultado.</w:t>
+      </w:r>
+    </w:p>
+    <w:p>
+      <w:pPr>
+        <w:pStyle w:val="PargrafodaLista"/>
       </w:pPr>
     </w:p>
     <w:p>
@@ -138,7 +106,7 @@
     </w:p>
     <w:p>
       <w:pPr>
-        <w:pStyle w:val="ListParagraph"/>
+        <w:pStyle w:val="PargrafodaLista"/>
         <w:numPr>
           <w:ilvl w:val="0"/>
           <w:numId w:val="1"/>
@@ -170,7 +138,7 @@
     </w:p>
     <w:p>
       <w:pPr>
-        <w:pStyle w:val="ListParagraph"/>
+        <w:pStyle w:val="PargrafodaLista"/>
         <w:numPr>
           <w:ilvl w:val="0"/>
           <w:numId w:val="1"/>
@@ -202,7 +170,7 @@
     </w:p>
     <w:p>
       <w:pPr>
-        <w:pStyle w:val="ListParagraph"/>
+        <w:pStyle w:val="PargrafodaLista"/>
         <w:numPr>
           <w:ilvl w:val="0"/>
           <w:numId w:val="1"/>
@@ -256,7 +224,7 @@
     </w:p>
     <w:p>
       <w:pPr>
-        <w:pStyle w:val="ListParagraph"/>
+        <w:pStyle w:val="PargrafodaLista"/>
         <w:numPr>
           <w:ilvl w:val="0"/>
           <w:numId w:val="1"/>
@@ -288,7 +256,7 @@
     </w:p>
     <w:p>
       <w:pPr>
-        <w:pStyle w:val="ListParagraph"/>
+        <w:pStyle w:val="PargrafodaLista"/>
         <w:numPr>
           <w:ilvl w:val="0"/>
           <w:numId w:val="1"/>
@@ -314,7 +282,7 @@
     </w:p>
     <w:p>
       <w:pPr>
-        <w:pStyle w:val="ListParagraph"/>
+        <w:pStyle w:val="PargrafodaLista"/>
         <w:numPr>
           <w:ilvl w:val="0"/>
           <w:numId w:val="1"/>
@@ -408,7 +376,7 @@
     </w:p>
     <w:p>
       <w:pPr>
-        <w:pStyle w:val="ListParagraph"/>
+        <w:pStyle w:val="PargrafodaLista"/>
         <w:numPr>
           <w:ilvl w:val="0"/>
           <w:numId w:val="1"/>
@@ -440,7 +408,7 @@
     </w:p>
     <w:p>
       <w:pPr>
-        <w:pStyle w:val="ListParagraph"/>
+        <w:pStyle w:val="PargrafodaLista"/>
         <w:numPr>
           <w:ilvl w:val="0"/>
           <w:numId w:val="1"/>
@@ -496,7 +464,7 @@
     </w:p>
     <w:p>
       <w:pPr>
-        <w:pStyle w:val="ListParagraph"/>
+        <w:pStyle w:val="PargrafodaLista"/>
         <w:numPr>
           <w:ilvl w:val="0"/>
           <w:numId w:val="1"/>
@@ -562,21 +530,8 @@
       </w:r>
     </w:p>
     <w:p>
-      <w:proofErr w:type="spellStart"/>
-      <w:r>
-        <w:t>Obs</w:t>
-      </w:r>
-      <w:proofErr w:type="spellEnd"/>
-      <w:r>
-        <w:t xml:space="preserve">: No </w:t>
-      </w:r>
-      <w:proofErr w:type="spellStart"/>
-      <w:r>
-        <w:t>dataset</w:t>
-      </w:r>
-      <w:proofErr w:type="spellEnd"/>
-      <w:r>
-        <w:t xml:space="preserve"> tem ANOS_ESTUDO, porém o dicionário apresenta tal atributo no </w:t>
+      <w:r>
+        <w:t xml:space="preserve">Obs: No dataset tem ANOS_ESTUDO, porém o dicionário apresenta tal atributo no </w:t>
       </w:r>
     </w:p>
     <w:p>
@@ -604,7 +559,7 @@
     </w:p>
     <w:p>
       <w:pPr>
-        <w:pStyle w:val="ListParagraph"/>
+        <w:pStyle w:val="PargrafodaLista"/>
         <w:numPr>
           <w:ilvl w:val="0"/>
           <w:numId w:val="1"/>
@@ -636,7 +591,7 @@
     </w:p>
     <w:p>
       <w:pPr>
-        <w:pStyle w:val="ListParagraph"/>
+        <w:pStyle w:val="PargrafodaLista"/>
         <w:numPr>
           <w:ilvl w:val="0"/>
           <w:numId w:val="1"/>
@@ -662,7 +617,7 @@
     </w:p>
     <w:p>
       <w:pPr>
-        <w:pStyle w:val="ListParagraph"/>
+        <w:pStyle w:val="PargrafodaLista"/>
         <w:numPr>
           <w:ilvl w:val="0"/>
           <w:numId w:val="1"/>
@@ -719,38 +674,25 @@
       </w:r>
     </w:p>
     <w:p>
-      <w:proofErr w:type="spellStart"/>
-      <w:r>
-        <w:t>Obs</w:t>
-      </w:r>
-      <w:proofErr w:type="spellEnd"/>
-      <w:r>
-        <w:t xml:space="preserve">: </w:t>
-      </w:r>
-    </w:p>
-    <w:p>
-      <w:pPr>
-        <w:pStyle w:val="ListParagraph"/>
+      <w:r>
+        <w:t xml:space="preserve">Obs: </w:t>
+      </w:r>
+    </w:p>
+    <w:p>
+      <w:pPr>
+        <w:pStyle w:val="PargrafodaLista"/>
         <w:numPr>
           <w:ilvl w:val="0"/>
           <w:numId w:val="3"/>
         </w:numPr>
       </w:pPr>
       <w:r>
-        <w:t xml:space="preserve">Possivelmente contenha erros na inserção de dados (existem refeições com mais de um </w:t>
-      </w:r>
-      <w:proofErr w:type="spellStart"/>
-      <w:r>
-        <w:t>kilo</w:t>
-      </w:r>
-      <w:proofErr w:type="spellEnd"/>
-      <w:r>
-        <w:t xml:space="preserve"> de proteína) </w:t>
-      </w:r>
-    </w:p>
-    <w:p>
-      <w:pPr>
-        <w:pStyle w:val="ListParagraph"/>
+        <w:t xml:space="preserve">Possivelmente contenha erros na inserção de dados (existem refeições com mais de um kilo de proteína) </w:t>
+      </w:r>
+    </w:p>
+    <w:p>
+      <w:pPr>
+        <w:pStyle w:val="PargrafodaLista"/>
         <w:numPr>
           <w:ilvl w:val="0"/>
           <w:numId w:val="3"/>
@@ -758,6 +700,24 @@
       </w:pPr>
       <w:r>
         <w:t>Só tem registro de um ou dois dias de alimentação de cada pessoa.</w:t>
+      </w:r>
+    </w:p>
+    <w:p/>
+    <w:p>
+      <w:r>
+        <w:lastRenderedPageBreak/>
+        <w:t>Pontos:</w:t>
+      </w:r>
+    </w:p>
+    <w:p>
+      <w:r>
+        <w:t xml:space="preserve">Substituit COD_TBCA por </w:t>
+      </w:r>
+      <w:r>
+        <w:t>V9001</w:t>
+      </w:r>
+      <w:r>
+        <w:t>?</w:t>
       </w:r>
     </w:p>
     <w:p/>
@@ -1534,13 +1494,13 @@
     <w:name w:val="Normal"/>
     <w:qFormat/>
   </w:style>
-  <w:style w:type="character" w:default="1" w:styleId="DefaultParagraphFont">
+  <w:style w:type="character" w:default="1" w:styleId="Fontepargpadro">
     <w:name w:val="Default Paragraph Font"/>
     <w:uiPriority w:val="1"/>
     <w:semiHidden/>
     <w:unhideWhenUsed/>
   </w:style>
-  <w:style w:type="table" w:default="1" w:styleId="TableNormal">
+  <w:style w:type="table" w:default="1" w:styleId="Tabelanormal">
     <w:name w:val="Normal Table"/>
     <w:uiPriority w:val="99"/>
     <w:semiHidden/>
@@ -1555,13 +1515,13 @@
       </w:tblCellMar>
     </w:tblPr>
   </w:style>
-  <w:style w:type="numbering" w:default="1" w:styleId="NoList">
+  <w:style w:type="numbering" w:default="1" w:styleId="Semlista">
     <w:name w:val="No List"/>
     <w:uiPriority w:val="99"/>
     <w:semiHidden/>
     <w:unhideWhenUsed/>
   </w:style>
-  <w:style w:type="paragraph" w:styleId="ListParagraph">
+  <w:style w:type="paragraph" w:styleId="PargrafodaLista">
     <w:name w:val="List Paragraph"/>
     <w:basedOn w:val="Normal"/>
     <w:uiPriority w:val="34"/>

</xml_diff>